<commit_message>
The final report and project submission
</commit_message>
<xml_diff>
--- a/Car Accident Severity Prediction.docx
+++ b/Car Accident Severity Prediction.docx
@@ -220,7 +220,21 @@
           <w:sz w:val="18"/>
           <w:szCs w:val="18"/>
         </w:rPr>
-        <w:t xml:space="preserve">. The data set contains various fields that helps to predict the severity label such as weather conditions, condition of a road, severity </w:t>
+        <w:t xml:space="preserve">. The data set contains various fields that </w:t>
+      </w:r>
+      <w:r>
+        <w:rPr>
+          <w:sz w:val="18"/>
+          <w:szCs w:val="18"/>
+        </w:rPr>
+        <w:t>help</w:t>
+      </w:r>
+      <w:r>
+        <w:rPr>
+          <w:sz w:val="18"/>
+          <w:szCs w:val="18"/>
+        </w:rPr>
+        <w:t xml:space="preserve"> to predict the severity label such as weather conditions, condition of a road, severity </w:t>
       </w:r>
       <w:proofErr w:type="spellStart"/>
       <w:r>
@@ -230,25 +244,257 @@
         </w:rPr>
         <w:t>desc</w:t>
       </w:r>
+      <w:proofErr w:type="spellEnd"/>
+      <w:r>
+        <w:rPr>
+          <w:sz w:val="18"/>
+          <w:szCs w:val="18"/>
+        </w:rPr>
+        <w:t>, light</w:t>
+      </w:r>
+      <w:r>
+        <w:rPr>
+          <w:sz w:val="18"/>
+          <w:szCs w:val="18"/>
+        </w:rPr>
+        <w:t xml:space="preserve"> conditions, as well as collision type. Most of the data are categorical types and the data engineering process is needed to normalize the data to build the model.</w:t>
+      </w:r>
+    </w:p>
+    <w:p>
+      <w:pPr>
+        <w:rPr>
+          <w:sz w:val="18"/>
+          <w:szCs w:val="18"/>
+        </w:rPr>
+      </w:pPr>
+      <w:r>
+        <w:rPr>
+          <w:sz w:val="18"/>
+          <w:szCs w:val="18"/>
+        </w:rPr>
+        <w:t>Methodology:</w:t>
+      </w:r>
+    </w:p>
+    <w:p>
+      <w:pPr>
+        <w:rPr>
+          <w:sz w:val="18"/>
+          <w:szCs w:val="18"/>
+        </w:rPr>
+      </w:pPr>
+      <w:r>
+        <w:rPr>
+          <w:sz w:val="18"/>
+          <w:szCs w:val="18"/>
+        </w:rPr>
+        <w:tab/>
+        <w:t>The data has been analyzed with various parameters; like some of the columns have unknown values and it might affect the model fitness. The data has been plotted, against severity code and weather conditions, most of the accidents took place in wet conditions. Like said above, data is being plotted against multiple factors, road conditions, light conditions etc. The chosen test data has multiple factors to train the model and to predict the severity.</w:t>
+      </w:r>
+    </w:p>
+    <w:p>
+      <w:pPr>
+        <w:rPr>
+          <w:sz w:val="18"/>
+          <w:szCs w:val="18"/>
+        </w:rPr>
+      </w:pPr>
+      <w:r>
+        <w:rPr>
+          <w:sz w:val="18"/>
+          <w:szCs w:val="18"/>
+        </w:rPr>
+        <w:tab/>
+        <w:t xml:space="preserve">Model has been built based on classification algorithms. KNN, Decision tree, Support Vector Machine, Logistic Regression algorithms has been used, and the best performance algorithm is decided based on the </w:t>
+      </w:r>
+      <w:proofErr w:type="spellStart"/>
+      <w:r>
+        <w:rPr>
+          <w:sz w:val="18"/>
+          <w:szCs w:val="18"/>
+        </w:rPr>
+        <w:t>jaccard</w:t>
+      </w:r>
+      <w:proofErr w:type="spellEnd"/>
+      <w:r>
+        <w:rPr>
+          <w:sz w:val="18"/>
+          <w:szCs w:val="18"/>
+        </w:rPr>
+        <w:t xml:space="preserve"> score and F1 score. </w:t>
+      </w:r>
+    </w:p>
+    <w:p>
+      <w:pPr>
+        <w:rPr>
+          <w:sz w:val="18"/>
+          <w:szCs w:val="18"/>
+        </w:rPr>
+      </w:pPr>
+      <w:r>
+        <w:rPr>
+          <w:sz w:val="18"/>
+          <w:szCs w:val="18"/>
+        </w:rPr>
+        <w:t xml:space="preserve">Based on the metrics, all algorithms mostly returned with similar score, the data looks biased. The data has to be chosen with multiple variations to find the best model. So the data has been chosen with multiple limits and combinations, the model have been built on. </w:t>
+      </w:r>
+    </w:p>
+    <w:p>
+      <w:pPr>
+        <w:rPr>
+          <w:sz w:val="18"/>
+          <w:szCs w:val="18"/>
+        </w:rPr>
+      </w:pPr>
+      <w:r>
+        <w:rPr>
+          <w:sz w:val="18"/>
+          <w:szCs w:val="18"/>
+        </w:rPr>
+        <w:t>Results:</w:t>
+      </w:r>
+    </w:p>
+    <w:p>
+      <w:pPr>
+        <w:rPr>
+          <w:sz w:val="18"/>
+          <w:szCs w:val="18"/>
+        </w:rPr>
+      </w:pPr>
+      <w:r>
+        <w:rPr>
+          <w:sz w:val="18"/>
+          <w:szCs w:val="18"/>
+        </w:rPr>
+        <w:tab/>
+        <w:t xml:space="preserve">The metrics are being calculated and predicted results are being displayed in the notebook. Based on the </w:t>
+      </w:r>
       <w:proofErr w:type="gramStart"/>
       <w:r>
         <w:rPr>
           <w:sz w:val="18"/>
           <w:szCs w:val="18"/>
         </w:rPr>
-        <w:t>,light</w:t>
+        <w:t>metrics ,</w:t>
+      </w:r>
+      <w:proofErr w:type="gramEnd"/>
+      <w:r>
+        <w:rPr>
+          <w:sz w:val="18"/>
+          <w:szCs w:val="18"/>
+        </w:rPr>
+        <w:t xml:space="preserve"> Support vector machine model is best performing having the </w:t>
+      </w:r>
+      <w:proofErr w:type="spellStart"/>
+      <w:r>
+        <w:rPr>
+          <w:sz w:val="18"/>
+          <w:szCs w:val="18"/>
+        </w:rPr>
+        <w:t>jaccard</w:t>
       </w:r>
       <w:proofErr w:type="spellEnd"/>
-      <w:proofErr w:type="gramEnd"/>
-      <w:r>
-        <w:rPr>
-          <w:sz w:val="18"/>
-          <w:szCs w:val="18"/>
-        </w:rPr>
-        <w:t xml:space="preserve"> conditions, as well as collision type. Most of the data are categorical types and the data engineering process is needed to normalize the data to build the model.</w:t>
+      <w:r>
+        <w:rPr>
+          <w:sz w:val="18"/>
+          <w:szCs w:val="18"/>
+        </w:rPr>
+        <w:t xml:space="preserve"> score of 1.</w:t>
+      </w:r>
+    </w:p>
+    <w:p>
+      <w:pPr>
+        <w:rPr>
+          <w:sz w:val="18"/>
+          <w:szCs w:val="18"/>
+        </w:rPr>
+      </w:pPr>
+      <w:r>
+        <w:rPr>
+          <w:sz w:val="18"/>
+          <w:szCs w:val="18"/>
+        </w:rPr>
+        <w:t>Observations:</w:t>
+      </w:r>
+    </w:p>
+    <w:p>
+      <w:pPr>
+        <w:rPr>
+          <w:sz w:val="18"/>
+          <w:szCs w:val="18"/>
+        </w:rPr>
+      </w:pPr>
+      <w:r>
+        <w:rPr>
+          <w:sz w:val="18"/>
+          <w:szCs w:val="18"/>
+        </w:rPr>
+        <w:tab/>
+        <w:t>Since the sample dataset is large, it’s better to split and build the model with different parameters.</w:t>
+      </w:r>
+    </w:p>
+    <w:p>
+      <w:pPr>
+        <w:rPr>
+          <w:sz w:val="18"/>
+          <w:szCs w:val="18"/>
+        </w:rPr>
+      </w:pPr>
+      <w:r>
+        <w:rPr>
+          <w:sz w:val="18"/>
+          <w:szCs w:val="18"/>
+        </w:rPr>
+        <w:t>Conclusion:</w:t>
+      </w:r>
+    </w:p>
+    <w:p>
+      <w:pPr>
+        <w:rPr>
+          <w:sz w:val="18"/>
+          <w:szCs w:val="18"/>
+        </w:rPr>
+      </w:pPr>
+      <w:r>
+        <w:rPr>
+          <w:sz w:val="18"/>
+          <w:szCs w:val="18"/>
+        </w:rPr>
+        <w:tab/>
+        <w:t>The car accident severity has been predicted using classification models.</w:t>
       </w:r>
       <w:bookmarkStart w:id="0" w:name="_GoBack"/>
       <w:bookmarkEnd w:id="0"/>
+    </w:p>
+    <w:p>
+      <w:pPr>
+        <w:rPr>
+          <w:sz w:val="18"/>
+          <w:szCs w:val="18"/>
+        </w:rPr>
+      </w:pPr>
+    </w:p>
+    <w:p>
+      <w:pPr>
+        <w:rPr>
+          <w:sz w:val="18"/>
+          <w:szCs w:val="18"/>
+        </w:rPr>
+      </w:pPr>
+    </w:p>
+    <w:p>
+      <w:pPr>
+        <w:rPr>
+          <w:sz w:val="18"/>
+          <w:szCs w:val="18"/>
+        </w:rPr>
+      </w:pPr>
+      <w:r>
+        <w:rPr>
+          <w:sz w:val="18"/>
+          <w:szCs w:val="18"/>
+        </w:rPr>
+        <w:tab/>
+      </w:r>
     </w:p>
     <w:p>
       <w:r>

</xml_diff>